<commit_message>
update test scripts and report
</commit_message>
<xml_diff>
--- a/doc/report.docx
+++ b/doc/report.docx
@@ -15638,7 +15638,7 @@
           <w:sz w:val="21"/>
           <w:szCs w:val="21"/>
         </w:rPr>
-        <w:t>主要有</w:t>
+        <w:t>包括</w:t>
       </w:r>
       <w:r>
         <w:rPr>
@@ -15654,7 +15654,22 @@
           <w:sz w:val="21"/>
           <w:szCs w:val="21"/>
         </w:rPr>
-        <w:t>CHOLMOD_AMD)</w:t>
+        <w:t>A</w:t>
+      </w:r>
+      <w:r>
+        <w:rPr>
+          <w:sz w:val="21"/>
+          <w:szCs w:val="21"/>
+        </w:rPr>
+        <w:t>pproximate minimum degree</w:t>
+      </w:r>
+      <w:r>
+        <w:rPr>
+          <w:rFonts w:hint="eastAsia"/>
+          <w:sz w:val="21"/>
+          <w:szCs w:val="21"/>
+        </w:rPr>
+        <w:t>）</w:t>
       </w:r>
       <w:r>
         <w:rPr>
@@ -15670,7 +15685,46 @@
           <w:sz w:val="21"/>
           <w:szCs w:val="21"/>
         </w:rPr>
-        <w:t>CHOLMOD_METIS</w:t>
+        <w:t>N</w:t>
+      </w:r>
+      <w:r>
+        <w:rPr>
+          <w:sz w:val="21"/>
+          <w:szCs w:val="21"/>
+        </w:rPr>
+        <w:t>ested dissection</w:t>
+      </w:r>
+      <w:r>
+        <w:rPr>
+          <w:rFonts w:hint="eastAsia"/>
+          <w:sz w:val="21"/>
+          <w:szCs w:val="21"/>
+        </w:rPr>
+        <w:t>）等。</w:t>
+      </w:r>
+      <w:r>
+        <w:rPr>
+          <w:rFonts w:hint="eastAsia"/>
+          <w:sz w:val="21"/>
+          <w:szCs w:val="21"/>
+        </w:rPr>
+        <w:t>CHOLMOD</w:t>
+      </w:r>
+      <w:r>
+        <w:rPr>
+          <w:rFonts w:hint="eastAsia"/>
+          <w:sz w:val="21"/>
+          <w:szCs w:val="21"/>
+        </w:rPr>
+        <w:t>的默认先尝试近似最小度数法，如果</w:t>
+      </w:r>
+      <w:r>
+        <w:rPr>
+          <w:rFonts w:hint="eastAsia"/>
+          <w:sz w:val="21"/>
+          <w:szCs w:val="21"/>
+        </w:rPr>
+        <w:t>效果不佳</w:t>
       </w:r>
       <w:r>
         <w:rPr>
@@ -15686,54 +15740,6 @@
           <w:sz w:val="21"/>
           <w:szCs w:val="21"/>
         </w:rPr>
-        <w:t>CHOLMOD_NESDIS</w:t>
-      </w:r>
-      <w:r>
-        <w:rPr>
-          <w:rFonts w:hint="eastAsia"/>
-          <w:sz w:val="21"/>
-          <w:szCs w:val="21"/>
-        </w:rPr>
-        <w:t>）等。</w:t>
-      </w:r>
-      <w:r>
-        <w:rPr>
-          <w:rFonts w:hint="eastAsia"/>
-          <w:sz w:val="21"/>
-          <w:szCs w:val="21"/>
-        </w:rPr>
-        <w:t>CHOLMOD</w:t>
-      </w:r>
-      <w:r>
-        <w:rPr>
-          <w:rFonts w:hint="eastAsia"/>
-          <w:sz w:val="21"/>
-          <w:szCs w:val="21"/>
-        </w:rPr>
-        <w:t>的默认先尝试近似最小度数方法，如果</w:t>
-      </w:r>
-      <w:r>
-        <w:rPr>
-          <w:rFonts w:hint="eastAsia"/>
-          <w:sz w:val="21"/>
-          <w:szCs w:val="21"/>
-        </w:rPr>
-        <w:t>效果不佳</w:t>
-      </w:r>
-      <w:r>
-        <w:rPr>
-          <w:rFonts w:hint="eastAsia"/>
-          <w:sz w:val="21"/>
-          <w:szCs w:val="21"/>
-        </w:rPr>
-        <w:t>，</w:t>
-      </w:r>
-      <w:r>
-        <w:rPr>
-          <w:rFonts w:hint="eastAsia"/>
-          <w:sz w:val="21"/>
-          <w:szCs w:val="21"/>
-        </w:rPr>
         <w:t>再</w:t>
       </w:r>
       <w:r>
@@ -15742,7 +15748,7 @@
           <w:sz w:val="21"/>
           <w:szCs w:val="21"/>
         </w:rPr>
-        <w:t>尝试嵌套分割方法</w:t>
+        <w:t>尝试嵌套分割法</w:t>
       </w:r>
       <w:r>
         <w:rPr>
@@ -16107,15 +16113,23 @@
           <w:sz w:val="21"/>
           <w:szCs w:val="21"/>
         </w:rPr>
-        <w:t>使用近似最小度数方法</w:t>
-      </w:r>
-      <w:r>
-        <w:rPr>
-          <w:rFonts w:hint="eastAsia"/>
-          <w:sz w:val="21"/>
-          <w:szCs w:val="21"/>
-        </w:rPr>
-        <w:t>寻找减少填入排列</w:t>
+        <w:t>用近似最小度数</w:t>
+      </w:r>
+      <w:r>
+        <w:rPr>
+          <w:rFonts w:hint="eastAsia"/>
+          <w:sz w:val="21"/>
+          <w:szCs w:val="21"/>
+        </w:rPr>
+        <w:t>法计算</w:t>
+      </w:r>
+      <w:r>
+        <w:rPr>
+          <w:rFonts w:hint="eastAsia"/>
+          <w:sz w:val="21"/>
+          <w:szCs w:val="21"/>
+        </w:rPr>
+        <w:t>减少填入排列</w:t>
       </w:r>
       <m:oMath>
         <m:r>
@@ -16420,7 +16434,7 @@
           <w:sz w:val="21"/>
           <w:szCs w:val="21"/>
         </w:rPr>
-        <w:t>嵌套分割方法，选择更优的结果返回</w:t>
+        <w:t>嵌套分割法，选择更优的结果返回</w:t>
       </w:r>
     </w:p>
     <w:p>
@@ -17245,7 +17259,39 @@
           <w:sz w:val="21"/>
           <w:szCs w:val="21"/>
         </w:rPr>
-        <w:t>格式存储的原矩阵，得到的分析结果（消去树及其衍生信息）直接指导</w:t>
+        <w:t>格式存储的原矩阵，得到的分析结果</w:t>
+      </w:r>
+      <w:r>
+        <w:rPr>
+          <w:rFonts w:hint="eastAsia"/>
+          <w:sz w:val="21"/>
+          <w:szCs w:val="21"/>
+        </w:rPr>
+        <w:t>，即</w:t>
+      </w:r>
+      <w:r>
+        <w:rPr>
+          <w:rFonts w:hint="eastAsia"/>
+          <w:sz w:val="21"/>
+          <w:szCs w:val="21"/>
+        </w:rPr>
+        <w:t>消去树及其衍生信息</w:t>
+      </w:r>
+      <w:r>
+        <w:rPr>
+          <w:rFonts w:hint="eastAsia"/>
+          <w:sz w:val="21"/>
+          <w:szCs w:val="21"/>
+        </w:rPr>
+        <w:t>将</w:t>
+      </w:r>
+      <w:r>
+        <w:rPr>
+          <w:rFonts w:hint="eastAsia"/>
+          <w:sz w:val="21"/>
+          <w:szCs w:val="21"/>
+        </w:rPr>
+        <w:t>直接指导</w:t>
       </w:r>
       <w:proofErr w:type="spellStart"/>
       <w:r>
@@ -19485,7 +19531,23 @@
           <w:sz w:val="21"/>
           <w:szCs w:val="21"/>
         </w:rPr>
-        <w:t>实验中用到的数据罗列如</w:t>
+        <w:t>实验中用到的数据</w:t>
+      </w:r>
+      <w:r>
+        <w:rPr>
+          <w:rStyle w:val="a9"/>
+          <w:rFonts w:hint="eastAsia"/>
+          <w:szCs w:val="21"/>
+        </w:rPr>
+        <w:footnoteReference w:id="2"/>
+      </w:r>
+      <w:r>
+        <w:rPr>
+          <w:rFonts w:hint="eastAsia"/>
+          <w:sz w:val="21"/>
+          <w:szCs w:val="21"/>
+        </w:rPr>
+        <w:t>罗列如</w:t>
       </w:r>
       <w:r>
         <w:rPr>
@@ -20039,6 +20101,7 @@
           <w:sz w:val="21"/>
           <w:szCs w:val="21"/>
         </w:rPr>
+        <w:lastRenderedPageBreak/>
         <w:drawing>
           <wp:inline distT="0" distB="0" distL="0" distR="0" wp14:anchorId="2B9654E0" wp14:editId="68E3D209">
             <wp:extent cx="5966135" cy="3859418"/>
@@ -20147,7 +20210,6 @@
           <w:sz w:val="24"/>
           <w:szCs w:val="21"/>
         </w:rPr>
-        <w:lastRenderedPageBreak/>
         <w:t>实验结果</w:t>
       </w:r>
       <w:r>
@@ -20828,6 +20890,7 @@
           <w:sz w:val="21"/>
           <w:szCs w:val="21"/>
         </w:rPr>
+        <w:lastRenderedPageBreak/>
         <w:drawing>
           <wp:inline distT="0" distB="0" distL="0" distR="0" wp14:anchorId="10196CAA" wp14:editId="21F30205">
             <wp:extent cx="6201833" cy="3238500"/>
@@ -21691,6 +21754,58 @@
           <w:szCs w:val="21"/>
         </w:rPr>
         <w:t xml:space="preserve"> https://github.com/zhanghx0905/My-Cholmod</w:t>
+      </w:r>
+    </w:p>
+  </w:footnote>
+  <w:footnote w:id="2">
+    <w:p>
+      <w:pPr>
+        <w:pStyle w:val="a8"/>
+        <w:ind w:firstLine="427"/>
+        <w:rPr>
+          <w:rFonts w:hint="eastAsia"/>
+          <w:sz w:val="16"/>
+          <w:szCs w:val="16"/>
+        </w:rPr>
+      </w:pPr>
+      <w:r>
+        <w:rPr>
+          <w:rStyle w:val="a9"/>
+          <w:rFonts w:hint="eastAsia"/>
+          <w:sz w:val="16"/>
+          <w:szCs w:val="16"/>
+        </w:rPr>
+        <w:footnoteRef/>
+      </w:r>
+      <w:r>
+        <w:rPr>
+          <w:sz w:val="16"/>
+          <w:szCs w:val="16"/>
+        </w:rPr>
+        <w:t xml:space="preserve"> </w:t>
+      </w:r>
+      <w:r>
+        <w:rPr>
+          <w:rFonts w:hint="eastAsia"/>
+          <w:sz w:val="16"/>
+          <w:szCs w:val="16"/>
+        </w:rPr>
+        <w:t>数据来源于</w:t>
+      </w:r>
+      <w:r>
+        <w:rPr>
+          <w:rFonts w:hint="eastAsia"/>
+          <w:sz w:val="16"/>
+          <w:szCs w:val="16"/>
+        </w:rPr>
+        <w:t xml:space="preserve"> </w:t>
+      </w:r>
+      <w:r>
+        <w:rPr>
+          <w:sz w:val="16"/>
+          <w:szCs w:val="16"/>
+        </w:rPr>
+        <w:t>https://sparse.tamu.edu/</w:t>
       </w:r>
     </w:p>
   </w:footnote>

</xml_diff>